<commit_message>
teor inf dz2 done
</commit_message>
<xml_diff>
--- a/teor inf dz 2/дз2.docx
+++ b/teor inf dz 2/дз2.docx
@@ -5974,554 +5974,571 @@
           <w:sz w:val="28"/>
           <w:szCs w:val="28"/>
         </w:rPr>
-        <w:t>¬</w:t>
-      </w:r>
-      <w:r>
-        <w:rPr>
-          <w:rFonts w:ascii="Arial" w:hAnsi="Arial" w:cs="Arial"/>
-          <w:sz w:val="28"/>
-          <w:szCs w:val="28"/>
-          <w:lang w:val="en-US"/>
-        </w:rPr>
-        <w:t>c</w:t>
-      </w:r>
-      <w:r>
-        <w:rPr>
-          <w:rFonts w:ascii="Cambria Math" w:hAnsi="Cambria Math" w:cs="Cambria Math"/>
-          <w:sz w:val="28"/>
-          <w:szCs w:val="28"/>
-        </w:rPr>
-        <w:t>∧</w:t>
-      </w:r>
-      <w:r>
-        <w:rPr>
-          <w:rFonts w:ascii="Arial" w:hAnsi="Arial" w:cs="Arial"/>
-          <w:sz w:val="28"/>
-          <w:szCs w:val="28"/>
-          <w:lang w:val="en-US"/>
-        </w:rPr>
-        <w:t>c</w:t>
-      </w:r>
-      <w:r>
-        <w:rPr>
-          <w:rFonts w:ascii="Arial" w:hAnsi="Arial" w:cs="Arial"/>
-          <w:sz w:val="28"/>
-          <w:szCs w:val="28"/>
-        </w:rPr>
-        <w:t xml:space="preserve"> = 1 и по свойству константы 1</w:t>
-      </w:r>
-    </w:p>
-    <w:p>
-      <w:pPr>
-        <w:rPr>
-          <w:rFonts w:ascii="Arial" w:hAnsi="Arial" w:cs="Arial"/>
-          <w:sz w:val="28"/>
-          <w:szCs w:val="28"/>
-        </w:rPr>
-      </w:pPr>
-    </w:p>
-    <w:p>
-      <w:pPr>
-        <w:ind w:left="1134"/>
-        <w:rPr>
-          <w:rFonts w:ascii="Arial" w:hAnsi="Arial" w:cs="Arial"/>
-          <w:sz w:val="28"/>
-          <w:szCs w:val="28"/>
-        </w:rPr>
-      </w:pPr>
-      <w:r>
-        <w:rPr>
-          <w:rFonts w:ascii="Arial" w:hAnsi="Arial" w:cs="Arial"/>
-          <w:sz w:val="28"/>
-          <w:szCs w:val="28"/>
-        </w:rPr>
-        <w:t>¬</w:t>
-      </w:r>
-      <w:r>
-        <w:rPr>
-          <w:rFonts w:ascii="Arial" w:hAnsi="Arial" w:cs="Arial"/>
-          <w:sz w:val="28"/>
-          <w:szCs w:val="28"/>
-          <w:lang w:val="en-US"/>
-        </w:rPr>
-        <w:t>a</w:t>
-      </w:r>
-      <w:r>
-        <w:rPr>
-          <w:rFonts w:ascii="Cambria Math" w:hAnsi="Cambria Math" w:cs="Cambria Math"/>
-          <w:sz w:val="28"/>
-          <w:szCs w:val="28"/>
-        </w:rPr>
-        <w:t>∧</w:t>
-      </w:r>
-      <w:r>
-        <w:rPr>
-          <w:rFonts w:ascii="Arial" w:hAnsi="Arial" w:cs="Arial"/>
-          <w:sz w:val="28"/>
-          <w:szCs w:val="28"/>
-          <w:lang w:val="en-US"/>
-        </w:rPr>
-        <w:t>b</w:t>
-      </w:r>
-      <w:r>
-        <w:rPr>
-          <w:rFonts w:ascii="Arial" w:hAnsi="Arial" w:cs="Arial"/>
-          <w:sz w:val="28"/>
-          <w:szCs w:val="28"/>
-        </w:rPr>
-        <w:t xml:space="preserve"> </w:t>
-      </w:r>
-      <w:r>
-        <w:rPr>
-          <w:rFonts w:ascii="Cambria Math" w:hAnsi="Cambria Math" w:cs="Cambria Math"/>
-          <w:sz w:val="28"/>
-          <w:szCs w:val="28"/>
-        </w:rPr>
-        <w:t>∨</w:t>
-      </w:r>
-      <w:r>
-        <w:rPr>
-          <w:rFonts w:ascii="Arial" w:hAnsi="Arial" w:cs="Arial"/>
-          <w:sz w:val="28"/>
-          <w:szCs w:val="28"/>
-        </w:rPr>
-        <w:t xml:space="preserve"> </w:t>
-      </w:r>
-      <w:r>
-        <w:rPr>
-          <w:rFonts w:ascii="Arial" w:hAnsi="Arial" w:cs="Arial"/>
-          <w:sz w:val="28"/>
-          <w:szCs w:val="28"/>
-          <w:lang w:val="en-US"/>
-        </w:rPr>
-        <w:t>a</w:t>
-      </w:r>
-      <w:r>
-        <w:rPr>
-          <w:rFonts w:ascii="Cambria Math" w:hAnsi="Cambria Math" w:cs="Cambria Math"/>
-          <w:sz w:val="28"/>
-          <w:szCs w:val="28"/>
-        </w:rPr>
-        <w:t>∧</w:t>
-      </w:r>
-      <w:r>
-        <w:rPr>
-          <w:rFonts w:ascii="Arial" w:hAnsi="Arial" w:cs="Arial"/>
-          <w:sz w:val="28"/>
-          <w:szCs w:val="28"/>
-          <w:lang w:val="en-US"/>
-        </w:rPr>
-        <w:t>b</w:t>
-      </w:r>
-      <w:r>
-        <w:rPr>
-          <w:rFonts w:ascii="Arial" w:hAnsi="Arial" w:cs="Arial"/>
-          <w:sz w:val="28"/>
-          <w:szCs w:val="28"/>
-        </w:rPr>
-        <w:t xml:space="preserve"> </w:t>
-      </w:r>
-      <w:r>
-        <w:rPr>
-          <w:rFonts w:ascii="Arial" w:hAnsi="Arial" w:cs="Arial"/>
-          <w:sz w:val="28"/>
-          <w:szCs w:val="28"/>
-        </w:rPr>
-        <w:t>= 1</w:t>
-      </w:r>
-    </w:p>
-    <w:p>
-      <w:pPr>
-        <w:ind w:left="1134"/>
-        <w:rPr>
-          <w:rFonts w:ascii="Arial" w:hAnsi="Arial" w:cs="Arial"/>
-          <w:sz w:val="28"/>
-          <w:szCs w:val="28"/>
-        </w:rPr>
-      </w:pPr>
-    </w:p>
-    <w:p>
-      <w:pPr>
-        <w:ind w:left="1134"/>
-        <w:rPr>
-          <w:rFonts w:ascii="Arial" w:hAnsi="Arial" w:cs="Arial"/>
-          <w:sz w:val="28"/>
-          <w:szCs w:val="28"/>
-          <w:lang w:val="en-US"/>
-        </w:rPr>
-      </w:pPr>
-      <w:r>
-        <w:rPr>
-          <w:rFonts w:ascii="Arial" w:hAnsi="Arial" w:cs="Arial"/>
-          <w:sz w:val="28"/>
-          <w:szCs w:val="28"/>
-          <w:lang w:val="en-US"/>
-        </w:rPr>
         <w:t>(</w:t>
       </w:r>
-      <w:r>
-        <w:rPr>
-          <w:rFonts w:ascii="Arial" w:hAnsi="Arial" w:cs="Arial"/>
-          <w:sz w:val="28"/>
-          <w:szCs w:val="28"/>
-        </w:rPr>
-        <w:t>¬</w:t>
-      </w:r>
-      <w:r>
-        <w:rPr>
-          <w:rFonts w:ascii="Arial" w:hAnsi="Arial" w:cs="Arial"/>
-          <w:sz w:val="28"/>
-          <w:szCs w:val="28"/>
-          <w:lang w:val="en-US"/>
-        </w:rPr>
-        <w:t>a</w:t>
-      </w:r>
-      <w:r>
-        <w:rPr>
-          <w:rFonts w:ascii="Cambria Math" w:hAnsi="Cambria Math" w:cs="Cambria Math"/>
-          <w:sz w:val="28"/>
-          <w:szCs w:val="28"/>
-        </w:rPr>
-        <w:t>∨</w:t>
-      </w:r>
-      <w:proofErr w:type="gramStart"/>
-      <w:r>
-        <w:rPr>
-          <w:rFonts w:ascii="Arial" w:hAnsi="Arial" w:cs="Arial"/>
-          <w:sz w:val="28"/>
-          <w:szCs w:val="28"/>
-          <w:lang w:val="en-US"/>
-        </w:rPr>
-        <w:t>a</w:t>
-      </w:r>
-      <w:r>
-        <w:rPr>
-          <w:rFonts w:ascii="Arial" w:hAnsi="Arial" w:cs="Arial"/>
-          <w:sz w:val="28"/>
-          <w:szCs w:val="28"/>
-          <w:lang w:val="en-US"/>
-        </w:rPr>
-        <w:t>)</w:t>
-      </w:r>
-      <w:r>
-        <w:rPr>
-          <w:rFonts w:ascii="Cambria Math" w:hAnsi="Cambria Math" w:cs="Cambria Math"/>
-          <w:sz w:val="28"/>
-          <w:szCs w:val="28"/>
-        </w:rPr>
-        <w:t>∧</w:t>
-      </w:r>
-      <w:proofErr w:type="gramEnd"/>
-      <w:r>
-        <w:rPr>
-          <w:rFonts w:ascii="Arial" w:hAnsi="Arial" w:cs="Arial"/>
-          <w:sz w:val="28"/>
-          <w:szCs w:val="28"/>
-          <w:lang w:val="en-US"/>
-        </w:rPr>
-        <w:t>b</w:t>
-      </w:r>
-      <w:r>
-        <w:rPr>
-          <w:rFonts w:ascii="Arial" w:hAnsi="Arial" w:cs="Arial"/>
-          <w:sz w:val="28"/>
-          <w:szCs w:val="28"/>
-          <w:lang w:val="en-US"/>
-        </w:rPr>
-        <w:t xml:space="preserve"> =1</w:t>
-      </w:r>
-    </w:p>
-    <w:p>
-      <w:pPr>
-        <w:rPr>
-          <w:rFonts w:ascii="Arial" w:hAnsi="Arial" w:cs="Arial"/>
-          <w:sz w:val="28"/>
-          <w:szCs w:val="28"/>
-          <w:lang w:val="en-US"/>
-        </w:rPr>
-      </w:pPr>
-    </w:p>
-    <w:p>
-      <w:pPr>
-        <w:rPr>
-          <w:rFonts w:ascii="Arial" w:hAnsi="Arial" w:cs="Arial"/>
-          <w:sz w:val="28"/>
-          <w:szCs w:val="28"/>
-        </w:rPr>
-      </w:pPr>
-      <w:r>
-        <w:rPr>
-          <w:rFonts w:ascii="Arial" w:hAnsi="Arial" w:cs="Arial"/>
-          <w:sz w:val="28"/>
-          <w:szCs w:val="28"/>
-        </w:rPr>
-        <w:t>По закону исключенного третьего ¬</w:t>
-      </w:r>
-      <w:r>
-        <w:rPr>
-          <w:rFonts w:ascii="Arial" w:hAnsi="Arial" w:cs="Arial"/>
-          <w:sz w:val="28"/>
-          <w:szCs w:val="28"/>
-          <w:lang w:val="en-US"/>
-        </w:rPr>
-        <w:t>a</w:t>
-      </w:r>
-      <w:r>
-        <w:rPr>
-          <w:rFonts w:ascii="Cambria Math" w:hAnsi="Cambria Math" w:cs="Cambria Math"/>
-          <w:sz w:val="28"/>
-          <w:szCs w:val="28"/>
-        </w:rPr>
-        <w:t>∧</w:t>
-      </w:r>
-      <w:r>
-        <w:rPr>
-          <w:rFonts w:ascii="Arial" w:hAnsi="Arial" w:cs="Arial"/>
-          <w:sz w:val="28"/>
-          <w:szCs w:val="28"/>
-          <w:lang w:val="en-US"/>
-        </w:rPr>
-        <w:t>a</w:t>
-      </w:r>
-      <w:r>
-        <w:rPr>
-          <w:rFonts w:ascii="Arial" w:hAnsi="Arial" w:cs="Arial"/>
-          <w:sz w:val="28"/>
-          <w:szCs w:val="28"/>
-        </w:rPr>
-        <w:t xml:space="preserve"> = 1 и по свойству константы 1</w:t>
-      </w:r>
-    </w:p>
-    <w:p>
-      <w:pPr>
-        <w:rPr>
-          <w:rFonts w:ascii="Arial" w:hAnsi="Arial" w:cs="Arial"/>
-          <w:sz w:val="28"/>
-          <w:szCs w:val="28"/>
-        </w:rPr>
-      </w:pPr>
-    </w:p>
-    <w:p>
-      <w:pPr>
-        <w:ind w:left="1134"/>
-        <w:rPr>
-          <w:rFonts w:ascii="Arial" w:hAnsi="Arial" w:cs="Arial"/>
-          <w:sz w:val="28"/>
-          <w:szCs w:val="28"/>
-          <w:lang w:val="en-US"/>
-        </w:rPr>
-      </w:pPr>
-      <w:r>
-        <w:rPr>
-          <w:rFonts w:ascii="Arial" w:hAnsi="Arial" w:cs="Arial"/>
-          <w:sz w:val="28"/>
-          <w:szCs w:val="28"/>
-          <w:lang w:val="en-US"/>
-        </w:rPr>
-        <w:t>b = 1</w:t>
-      </w:r>
-    </w:p>
-    <w:p>
-      <w:pPr>
-        <w:rPr>
-          <w:rFonts w:ascii="Arial" w:hAnsi="Arial" w:cs="Arial"/>
-          <w:sz w:val="28"/>
-          <w:szCs w:val="28"/>
-          <w:lang w:val="en-US"/>
-        </w:rPr>
-      </w:pPr>
-    </w:p>
-    <w:p>
-      <w:pPr>
-        <w:rPr>
-          <w:rFonts w:ascii="Arial" w:hAnsi="Arial" w:cs="Arial"/>
-          <w:sz w:val="28"/>
-          <w:szCs w:val="28"/>
-        </w:rPr>
-      </w:pPr>
-      <w:r>
-        <w:rPr>
-          <w:rFonts w:ascii="Arial" w:hAnsi="Arial" w:cs="Arial"/>
-          <w:sz w:val="28"/>
-          <w:szCs w:val="28"/>
-        </w:rPr>
-        <w:t xml:space="preserve">То есть </w:t>
-      </w:r>
-    </w:p>
-    <w:p>
-      <w:pPr>
-        <w:rPr>
-          <w:rFonts w:ascii="Arial" w:hAnsi="Arial" w:cs="Arial"/>
-          <w:sz w:val="28"/>
-          <w:szCs w:val="28"/>
-        </w:rPr>
-      </w:pPr>
-    </w:p>
-    <w:p>
-      <w:pPr>
-        <w:ind w:left="1134"/>
-        <w:rPr>
-          <w:rFonts w:ascii="Arial" w:hAnsi="Arial" w:cs="Arial"/>
-          <w:sz w:val="28"/>
-          <w:szCs w:val="28"/>
-          <w:lang w:val="en-US"/>
-        </w:rPr>
-      </w:pPr>
-      <w:r>
-        <w:rPr>
-          <w:rFonts w:ascii="Arial" w:hAnsi="Arial" w:cs="Arial"/>
-          <w:sz w:val="28"/>
-          <w:szCs w:val="28"/>
-          <w:lang w:val="en-US"/>
-        </w:rPr>
-        <w:t>P</w:t>
-      </w:r>
-      <w:r>
-        <w:rPr>
-          <w:rFonts w:ascii="Arial" w:hAnsi="Arial" w:cs="Arial"/>
-          <w:sz w:val="28"/>
-          <w:szCs w:val="28"/>
-        </w:rPr>
-        <w:t xml:space="preserve"> = </w:t>
-      </w:r>
-      <w:r>
-        <w:rPr>
-          <w:rFonts w:ascii="Arial" w:hAnsi="Arial" w:cs="Arial"/>
-          <w:sz w:val="28"/>
-          <w:szCs w:val="28"/>
-          <w:lang w:val="en-US"/>
-        </w:rPr>
-        <w:t>f</w:t>
-      </w:r>
-      <w:r>
-        <w:rPr>
-          <w:rFonts w:ascii="Arial" w:hAnsi="Arial" w:cs="Arial"/>
-          <w:sz w:val="28"/>
-          <w:szCs w:val="28"/>
-        </w:rPr>
-        <w:t>(</w:t>
-      </w:r>
-      <w:proofErr w:type="gramStart"/>
-      <w:r>
-        <w:rPr>
-          <w:rFonts w:ascii="Arial" w:hAnsi="Arial" w:cs="Arial"/>
-          <w:sz w:val="28"/>
-          <w:szCs w:val="28"/>
-          <w:lang w:val="en-US"/>
-        </w:rPr>
-        <w:t>a</w:t>
-      </w:r>
-      <w:r>
-        <w:rPr>
-          <w:rFonts w:ascii="Arial" w:hAnsi="Arial" w:cs="Arial"/>
-          <w:sz w:val="28"/>
-          <w:szCs w:val="28"/>
-        </w:rPr>
-        <w:t>,</w:t>
-      </w:r>
-      <w:r>
-        <w:rPr>
-          <w:rFonts w:ascii="Arial" w:hAnsi="Arial" w:cs="Arial"/>
-          <w:sz w:val="28"/>
-          <w:szCs w:val="28"/>
-          <w:lang w:val="en-US"/>
-        </w:rPr>
-        <w:t>b</w:t>
-      </w:r>
-      <w:proofErr w:type="gramEnd"/>
-      <w:r>
-        <w:rPr>
-          <w:rFonts w:ascii="Arial" w:hAnsi="Arial" w:cs="Arial"/>
-          <w:sz w:val="28"/>
-          <w:szCs w:val="28"/>
-        </w:rPr>
-        <w:t>,</w:t>
-      </w:r>
-      <w:r>
-        <w:rPr>
-          <w:rFonts w:ascii="Arial" w:hAnsi="Arial" w:cs="Arial"/>
-          <w:sz w:val="28"/>
-          <w:szCs w:val="28"/>
-          <w:lang w:val="en-US"/>
-        </w:rPr>
-        <w:t>c</w:t>
-      </w:r>
-      <w:r>
-        <w:rPr>
-          <w:rFonts w:ascii="Arial" w:hAnsi="Arial" w:cs="Arial"/>
-          <w:sz w:val="28"/>
-          <w:szCs w:val="28"/>
-        </w:rPr>
-        <w:t>)</w:t>
-      </w:r>
-      <w:r>
-        <w:rPr>
-          <w:rFonts w:ascii="Arial" w:hAnsi="Arial" w:cs="Arial"/>
-          <w:sz w:val="28"/>
-          <w:szCs w:val="28"/>
-        </w:rPr>
-        <w:t xml:space="preserve"> = </w:t>
-      </w:r>
-      <w:r>
-        <w:rPr>
-          <w:rFonts w:ascii="Arial" w:hAnsi="Arial" w:cs="Arial"/>
-          <w:sz w:val="28"/>
-          <w:szCs w:val="28"/>
-          <w:lang w:val="en-US"/>
-        </w:rPr>
-        <w:t>b</w:t>
-      </w:r>
-    </w:p>
-    <w:p>
-      <w:pPr>
-        <w:rPr>
-          <w:rFonts w:ascii="Arial" w:hAnsi="Arial" w:cs="Arial"/>
-          <w:sz w:val="28"/>
-          <w:szCs w:val="28"/>
-          <w:lang w:val="en-US"/>
-        </w:rPr>
-      </w:pPr>
-    </w:p>
-    <w:p>
-      <w:pPr>
-        <w:rPr>
-          <w:rFonts w:ascii="Arial" w:hAnsi="Arial" w:cs="Arial"/>
-          <w:sz w:val="28"/>
-          <w:szCs w:val="28"/>
-          <w:u w:val="single"/>
-        </w:rPr>
-      </w:pPr>
-      <w:r>
-        <w:rPr>
-          <w:rFonts w:ascii="Arial" w:hAnsi="Arial" w:cs="Arial"/>
-          <w:sz w:val="28"/>
-          <w:szCs w:val="28"/>
-          <w:u w:val="single"/>
-        </w:rPr>
-        <w:t>Проверка</w:t>
-      </w:r>
-    </w:p>
-    <w:p>
-      <w:pPr>
-        <w:rPr>
-          <w:rFonts w:ascii="Arial" w:hAnsi="Arial" w:cs="Arial"/>
-          <w:sz w:val="28"/>
-          <w:szCs w:val="28"/>
-          <w:u w:val="single"/>
-        </w:rPr>
-      </w:pPr>
-    </w:p>
-    <w:p>
-      <w:pPr>
-        <w:rPr>
-          <w:rFonts w:ascii="Arial" w:hAnsi="Arial" w:cs="Arial"/>
-          <w:sz w:val="28"/>
-          <w:szCs w:val="28"/>
-          <w:u w:val="single"/>
-        </w:rPr>
-      </w:pPr>
       <w:bookmarkStart w:id="0" w:name="_GoBack"/>
       <w:bookmarkEnd w:id="0"/>
+      <w:r>
+        <w:rPr>
+          <w:rFonts w:ascii="Arial" w:hAnsi="Arial" w:cs="Arial"/>
+          <w:sz w:val="28"/>
+          <w:szCs w:val="28"/>
+        </w:rPr>
+        <w:t>¬</w:t>
+      </w:r>
+      <w:r>
+        <w:rPr>
+          <w:rFonts w:ascii="Arial" w:hAnsi="Arial" w:cs="Arial"/>
+          <w:sz w:val="28"/>
+          <w:szCs w:val="28"/>
+          <w:lang w:val="en-US"/>
+        </w:rPr>
+        <w:t>c</w:t>
+      </w:r>
+      <w:r>
+        <w:rPr>
+          <w:rFonts w:ascii="Cambria Math" w:hAnsi="Cambria Math" w:cs="Cambria Math"/>
+          <w:sz w:val="28"/>
+          <w:szCs w:val="28"/>
+        </w:rPr>
+        <w:t>∧</w:t>
+      </w:r>
+      <w:r>
+        <w:rPr>
+          <w:rFonts w:ascii="Arial" w:hAnsi="Arial" w:cs="Arial"/>
+          <w:sz w:val="28"/>
+          <w:szCs w:val="28"/>
+          <w:lang w:val="en-US"/>
+        </w:rPr>
+        <w:t>c</w:t>
+      </w:r>
+      <w:r>
+        <w:rPr>
+          <w:rFonts w:ascii="Arial" w:hAnsi="Arial" w:cs="Arial"/>
+          <w:sz w:val="28"/>
+          <w:szCs w:val="28"/>
+        </w:rPr>
+        <w:t xml:space="preserve"> = 1</w:t>
+      </w:r>
+      <w:r>
+        <w:rPr>
+          <w:rFonts w:ascii="Arial" w:hAnsi="Arial" w:cs="Arial"/>
+          <w:sz w:val="28"/>
+          <w:szCs w:val="28"/>
+        </w:rPr>
+        <w:t>)</w:t>
+      </w:r>
+      <w:r>
+        <w:rPr>
+          <w:rFonts w:ascii="Arial" w:hAnsi="Arial" w:cs="Arial"/>
+          <w:sz w:val="28"/>
+          <w:szCs w:val="28"/>
+        </w:rPr>
+        <w:t xml:space="preserve"> и по свойству константы 1</w:t>
+      </w:r>
+    </w:p>
+    <w:p>
+      <w:pPr>
+        <w:rPr>
+          <w:rFonts w:ascii="Arial" w:hAnsi="Arial" w:cs="Arial"/>
+          <w:sz w:val="28"/>
+          <w:szCs w:val="28"/>
+        </w:rPr>
+      </w:pPr>
+    </w:p>
+    <w:p>
+      <w:pPr>
+        <w:ind w:left="1134"/>
+        <w:rPr>
+          <w:rFonts w:ascii="Arial" w:hAnsi="Arial" w:cs="Arial"/>
+          <w:sz w:val="28"/>
+          <w:szCs w:val="28"/>
+        </w:rPr>
+      </w:pPr>
+      <w:r>
+        <w:rPr>
+          <w:rFonts w:ascii="Arial" w:hAnsi="Arial" w:cs="Arial"/>
+          <w:sz w:val="28"/>
+          <w:szCs w:val="28"/>
+        </w:rPr>
+        <w:t>¬</w:t>
+      </w:r>
+      <w:r>
+        <w:rPr>
+          <w:rFonts w:ascii="Arial" w:hAnsi="Arial" w:cs="Arial"/>
+          <w:sz w:val="28"/>
+          <w:szCs w:val="28"/>
+          <w:lang w:val="en-US"/>
+        </w:rPr>
+        <w:t>a</w:t>
+      </w:r>
+      <w:r>
+        <w:rPr>
+          <w:rFonts w:ascii="Cambria Math" w:hAnsi="Cambria Math" w:cs="Cambria Math"/>
+          <w:sz w:val="28"/>
+          <w:szCs w:val="28"/>
+        </w:rPr>
+        <w:t>∧</w:t>
+      </w:r>
+      <w:r>
+        <w:rPr>
+          <w:rFonts w:ascii="Arial" w:hAnsi="Arial" w:cs="Arial"/>
+          <w:sz w:val="28"/>
+          <w:szCs w:val="28"/>
+          <w:lang w:val="en-US"/>
+        </w:rPr>
+        <w:t>b</w:t>
+      </w:r>
+      <w:r>
+        <w:rPr>
+          <w:rFonts w:ascii="Arial" w:hAnsi="Arial" w:cs="Arial"/>
+          <w:sz w:val="28"/>
+          <w:szCs w:val="28"/>
+        </w:rPr>
+        <w:t xml:space="preserve"> </w:t>
+      </w:r>
+      <w:r>
+        <w:rPr>
+          <w:rFonts w:ascii="Cambria Math" w:hAnsi="Cambria Math" w:cs="Cambria Math"/>
+          <w:sz w:val="28"/>
+          <w:szCs w:val="28"/>
+        </w:rPr>
+        <w:t>∨</w:t>
+      </w:r>
+      <w:r>
+        <w:rPr>
+          <w:rFonts w:ascii="Arial" w:hAnsi="Arial" w:cs="Arial"/>
+          <w:sz w:val="28"/>
+          <w:szCs w:val="28"/>
+        </w:rPr>
+        <w:t xml:space="preserve"> </w:t>
+      </w:r>
+      <w:r>
+        <w:rPr>
+          <w:rFonts w:ascii="Arial" w:hAnsi="Arial" w:cs="Arial"/>
+          <w:sz w:val="28"/>
+          <w:szCs w:val="28"/>
+          <w:lang w:val="en-US"/>
+        </w:rPr>
+        <w:t>a</w:t>
+      </w:r>
+      <w:r>
+        <w:rPr>
+          <w:rFonts w:ascii="Cambria Math" w:hAnsi="Cambria Math" w:cs="Cambria Math"/>
+          <w:sz w:val="28"/>
+          <w:szCs w:val="28"/>
+        </w:rPr>
+        <w:t>∧</w:t>
+      </w:r>
+      <w:r>
+        <w:rPr>
+          <w:rFonts w:ascii="Arial" w:hAnsi="Arial" w:cs="Arial"/>
+          <w:sz w:val="28"/>
+          <w:szCs w:val="28"/>
+          <w:lang w:val="en-US"/>
+        </w:rPr>
+        <w:t>b</w:t>
+      </w:r>
+      <w:r>
+        <w:rPr>
+          <w:rFonts w:ascii="Arial" w:hAnsi="Arial" w:cs="Arial"/>
+          <w:sz w:val="28"/>
+          <w:szCs w:val="28"/>
+        </w:rPr>
+        <w:t xml:space="preserve"> </w:t>
+      </w:r>
+      <w:r>
+        <w:rPr>
+          <w:rFonts w:ascii="Arial" w:hAnsi="Arial" w:cs="Arial"/>
+          <w:sz w:val="28"/>
+          <w:szCs w:val="28"/>
+        </w:rPr>
+        <w:t>= 1</w:t>
+      </w:r>
+    </w:p>
+    <w:p>
+      <w:pPr>
+        <w:ind w:left="1134"/>
+        <w:rPr>
+          <w:rFonts w:ascii="Arial" w:hAnsi="Arial" w:cs="Arial"/>
+          <w:sz w:val="28"/>
+          <w:szCs w:val="28"/>
+        </w:rPr>
+      </w:pPr>
+    </w:p>
+    <w:p>
+      <w:pPr>
+        <w:ind w:left="1134"/>
+        <w:rPr>
+          <w:rFonts w:ascii="Arial" w:hAnsi="Arial" w:cs="Arial"/>
+          <w:sz w:val="28"/>
+          <w:szCs w:val="28"/>
+          <w:lang w:val="en-US"/>
+        </w:rPr>
+      </w:pPr>
+      <w:r>
+        <w:rPr>
+          <w:rFonts w:ascii="Arial" w:hAnsi="Arial" w:cs="Arial"/>
+          <w:sz w:val="28"/>
+          <w:szCs w:val="28"/>
+          <w:lang w:val="en-US"/>
+        </w:rPr>
+        <w:t>(</w:t>
+      </w:r>
+      <w:r>
+        <w:rPr>
+          <w:rFonts w:ascii="Arial" w:hAnsi="Arial" w:cs="Arial"/>
+          <w:sz w:val="28"/>
+          <w:szCs w:val="28"/>
+        </w:rPr>
+        <w:t>¬</w:t>
+      </w:r>
+      <w:r>
+        <w:rPr>
+          <w:rFonts w:ascii="Arial" w:hAnsi="Arial" w:cs="Arial"/>
+          <w:sz w:val="28"/>
+          <w:szCs w:val="28"/>
+          <w:lang w:val="en-US"/>
+        </w:rPr>
+        <w:t>a</w:t>
+      </w:r>
+      <w:r>
+        <w:rPr>
+          <w:rFonts w:ascii="Cambria Math" w:hAnsi="Cambria Math" w:cs="Cambria Math"/>
+          <w:sz w:val="28"/>
+          <w:szCs w:val="28"/>
+        </w:rPr>
+        <w:t>∨</w:t>
+      </w:r>
+      <w:proofErr w:type="gramStart"/>
+      <w:r>
+        <w:rPr>
+          <w:rFonts w:ascii="Arial" w:hAnsi="Arial" w:cs="Arial"/>
+          <w:sz w:val="28"/>
+          <w:szCs w:val="28"/>
+          <w:lang w:val="en-US"/>
+        </w:rPr>
+        <w:t>a</w:t>
+      </w:r>
+      <w:r>
+        <w:rPr>
+          <w:rFonts w:ascii="Arial" w:hAnsi="Arial" w:cs="Arial"/>
+          <w:sz w:val="28"/>
+          <w:szCs w:val="28"/>
+          <w:lang w:val="en-US"/>
+        </w:rPr>
+        <w:t>)</w:t>
+      </w:r>
+      <w:r>
+        <w:rPr>
+          <w:rFonts w:ascii="Cambria Math" w:hAnsi="Cambria Math" w:cs="Cambria Math"/>
+          <w:sz w:val="28"/>
+          <w:szCs w:val="28"/>
+        </w:rPr>
+        <w:t>∧</w:t>
+      </w:r>
+      <w:proofErr w:type="gramEnd"/>
+      <w:r>
+        <w:rPr>
+          <w:rFonts w:ascii="Arial" w:hAnsi="Arial" w:cs="Arial"/>
+          <w:sz w:val="28"/>
+          <w:szCs w:val="28"/>
+          <w:lang w:val="en-US"/>
+        </w:rPr>
+        <w:t>b</w:t>
+      </w:r>
+      <w:r>
+        <w:rPr>
+          <w:rFonts w:ascii="Arial" w:hAnsi="Arial" w:cs="Arial"/>
+          <w:sz w:val="28"/>
+          <w:szCs w:val="28"/>
+          <w:lang w:val="en-US"/>
+        </w:rPr>
+        <w:t xml:space="preserve"> =1</w:t>
+      </w:r>
+    </w:p>
+    <w:p>
+      <w:pPr>
+        <w:rPr>
+          <w:rFonts w:ascii="Arial" w:hAnsi="Arial" w:cs="Arial"/>
+          <w:sz w:val="28"/>
+          <w:szCs w:val="28"/>
+          <w:lang w:val="en-US"/>
+        </w:rPr>
+      </w:pPr>
+    </w:p>
+    <w:p>
+      <w:pPr>
+        <w:rPr>
+          <w:rFonts w:ascii="Arial" w:hAnsi="Arial" w:cs="Arial"/>
+          <w:sz w:val="28"/>
+          <w:szCs w:val="28"/>
+        </w:rPr>
+      </w:pPr>
+      <w:r>
+        <w:rPr>
+          <w:rFonts w:ascii="Arial" w:hAnsi="Arial" w:cs="Arial"/>
+          <w:sz w:val="28"/>
+          <w:szCs w:val="28"/>
+        </w:rPr>
+        <w:t xml:space="preserve">По закону исключенного третьего </w:t>
+      </w:r>
+      <w:r>
+        <w:rPr>
+          <w:rFonts w:ascii="Arial" w:hAnsi="Arial" w:cs="Arial"/>
+          <w:sz w:val="28"/>
+          <w:szCs w:val="28"/>
+        </w:rPr>
+        <w:t>(</w:t>
+      </w:r>
+      <w:r>
+        <w:rPr>
+          <w:rFonts w:ascii="Arial" w:hAnsi="Arial" w:cs="Arial"/>
+          <w:sz w:val="28"/>
+          <w:szCs w:val="28"/>
+        </w:rPr>
+        <w:t>¬</w:t>
+      </w:r>
+      <w:r>
+        <w:rPr>
+          <w:rFonts w:ascii="Arial" w:hAnsi="Arial" w:cs="Arial"/>
+          <w:sz w:val="28"/>
+          <w:szCs w:val="28"/>
+          <w:lang w:val="en-US"/>
+        </w:rPr>
+        <w:t>a</w:t>
+      </w:r>
+      <w:r>
+        <w:rPr>
+          <w:rFonts w:ascii="Cambria Math" w:hAnsi="Cambria Math" w:cs="Cambria Math"/>
+          <w:sz w:val="28"/>
+          <w:szCs w:val="28"/>
+        </w:rPr>
+        <w:t>∧</w:t>
+      </w:r>
+      <w:r>
+        <w:rPr>
+          <w:rFonts w:ascii="Arial" w:hAnsi="Arial" w:cs="Arial"/>
+          <w:sz w:val="28"/>
+          <w:szCs w:val="28"/>
+          <w:lang w:val="en-US"/>
+        </w:rPr>
+        <w:t>a</w:t>
+      </w:r>
+      <w:r>
+        <w:rPr>
+          <w:rFonts w:ascii="Arial" w:hAnsi="Arial" w:cs="Arial"/>
+          <w:sz w:val="28"/>
+          <w:szCs w:val="28"/>
+        </w:rPr>
+        <w:t xml:space="preserve"> = 1</w:t>
+      </w:r>
+      <w:r>
+        <w:rPr>
+          <w:rFonts w:ascii="Arial" w:hAnsi="Arial" w:cs="Arial"/>
+          <w:sz w:val="28"/>
+          <w:szCs w:val="28"/>
+        </w:rPr>
+        <w:t>)</w:t>
+      </w:r>
+      <w:r>
+        <w:rPr>
+          <w:rFonts w:ascii="Arial" w:hAnsi="Arial" w:cs="Arial"/>
+          <w:sz w:val="28"/>
+          <w:szCs w:val="28"/>
+        </w:rPr>
+        <w:t xml:space="preserve"> и по свойству константы 1</w:t>
+      </w:r>
+    </w:p>
+    <w:p>
+      <w:pPr>
+        <w:rPr>
+          <w:rFonts w:ascii="Arial" w:hAnsi="Arial" w:cs="Arial"/>
+          <w:sz w:val="28"/>
+          <w:szCs w:val="28"/>
+        </w:rPr>
+      </w:pPr>
+    </w:p>
+    <w:p>
+      <w:pPr>
+        <w:ind w:left="1134"/>
+        <w:rPr>
+          <w:rFonts w:ascii="Arial" w:hAnsi="Arial" w:cs="Arial"/>
+          <w:sz w:val="28"/>
+          <w:szCs w:val="28"/>
+          <w:lang w:val="en-US"/>
+        </w:rPr>
+      </w:pPr>
+      <w:r>
+        <w:rPr>
+          <w:rFonts w:ascii="Arial" w:hAnsi="Arial" w:cs="Arial"/>
+          <w:sz w:val="28"/>
+          <w:szCs w:val="28"/>
+          <w:lang w:val="en-US"/>
+        </w:rPr>
+        <w:t>b = 1</w:t>
+      </w:r>
+    </w:p>
+    <w:p>
+      <w:pPr>
+        <w:rPr>
+          <w:rFonts w:ascii="Arial" w:hAnsi="Arial" w:cs="Arial"/>
+          <w:sz w:val="28"/>
+          <w:szCs w:val="28"/>
+          <w:lang w:val="en-US"/>
+        </w:rPr>
+      </w:pPr>
+    </w:p>
+    <w:p>
+      <w:pPr>
+        <w:rPr>
+          <w:rFonts w:ascii="Arial" w:hAnsi="Arial" w:cs="Arial"/>
+          <w:sz w:val="28"/>
+          <w:szCs w:val="28"/>
+        </w:rPr>
+      </w:pPr>
+      <w:r>
+        <w:rPr>
+          <w:rFonts w:ascii="Arial" w:hAnsi="Arial" w:cs="Arial"/>
+          <w:sz w:val="28"/>
+          <w:szCs w:val="28"/>
+        </w:rPr>
+        <w:t xml:space="preserve">То есть </w:t>
+      </w:r>
+    </w:p>
+    <w:p>
+      <w:pPr>
+        <w:rPr>
+          <w:rFonts w:ascii="Arial" w:hAnsi="Arial" w:cs="Arial"/>
+          <w:sz w:val="28"/>
+          <w:szCs w:val="28"/>
+        </w:rPr>
+      </w:pPr>
+    </w:p>
+    <w:p>
+      <w:pPr>
+        <w:ind w:left="1134"/>
+        <w:rPr>
+          <w:rFonts w:ascii="Arial" w:hAnsi="Arial" w:cs="Arial"/>
+          <w:sz w:val="28"/>
+          <w:szCs w:val="28"/>
+          <w:lang w:val="en-US"/>
+        </w:rPr>
+      </w:pPr>
+      <w:r>
+        <w:rPr>
+          <w:rFonts w:ascii="Arial" w:hAnsi="Arial" w:cs="Arial"/>
+          <w:sz w:val="28"/>
+          <w:szCs w:val="28"/>
+          <w:lang w:val="en-US"/>
+        </w:rPr>
+        <w:t>P</w:t>
+      </w:r>
+      <w:r>
+        <w:rPr>
+          <w:rFonts w:ascii="Arial" w:hAnsi="Arial" w:cs="Arial"/>
+          <w:sz w:val="28"/>
+          <w:szCs w:val="28"/>
+        </w:rPr>
+        <w:t xml:space="preserve"> = </w:t>
+      </w:r>
+      <w:r>
+        <w:rPr>
+          <w:rFonts w:ascii="Arial" w:hAnsi="Arial" w:cs="Arial"/>
+          <w:sz w:val="28"/>
+          <w:szCs w:val="28"/>
+          <w:lang w:val="en-US"/>
+        </w:rPr>
+        <w:t>f</w:t>
+      </w:r>
+      <w:r>
+        <w:rPr>
+          <w:rFonts w:ascii="Arial" w:hAnsi="Arial" w:cs="Arial"/>
+          <w:sz w:val="28"/>
+          <w:szCs w:val="28"/>
+        </w:rPr>
+        <w:t>(</w:t>
+      </w:r>
+      <w:proofErr w:type="gramStart"/>
+      <w:r>
+        <w:rPr>
+          <w:rFonts w:ascii="Arial" w:hAnsi="Arial" w:cs="Arial"/>
+          <w:sz w:val="28"/>
+          <w:szCs w:val="28"/>
+          <w:lang w:val="en-US"/>
+        </w:rPr>
+        <w:t>a</w:t>
+      </w:r>
+      <w:r>
+        <w:rPr>
+          <w:rFonts w:ascii="Arial" w:hAnsi="Arial" w:cs="Arial"/>
+          <w:sz w:val="28"/>
+          <w:szCs w:val="28"/>
+        </w:rPr>
+        <w:t>,</w:t>
+      </w:r>
+      <w:r>
+        <w:rPr>
+          <w:rFonts w:ascii="Arial" w:hAnsi="Arial" w:cs="Arial"/>
+          <w:sz w:val="28"/>
+          <w:szCs w:val="28"/>
+          <w:lang w:val="en-US"/>
+        </w:rPr>
+        <w:t>b</w:t>
+      </w:r>
+      <w:proofErr w:type="gramEnd"/>
+      <w:r>
+        <w:rPr>
+          <w:rFonts w:ascii="Arial" w:hAnsi="Arial" w:cs="Arial"/>
+          <w:sz w:val="28"/>
+          <w:szCs w:val="28"/>
+        </w:rPr>
+        <w:t>,</w:t>
+      </w:r>
+      <w:r>
+        <w:rPr>
+          <w:rFonts w:ascii="Arial" w:hAnsi="Arial" w:cs="Arial"/>
+          <w:sz w:val="28"/>
+          <w:szCs w:val="28"/>
+          <w:lang w:val="en-US"/>
+        </w:rPr>
+        <w:t>c</w:t>
+      </w:r>
+      <w:r>
+        <w:rPr>
+          <w:rFonts w:ascii="Arial" w:hAnsi="Arial" w:cs="Arial"/>
+          <w:sz w:val="28"/>
+          <w:szCs w:val="28"/>
+        </w:rPr>
+        <w:t>)</w:t>
+      </w:r>
+      <w:r>
+        <w:rPr>
+          <w:rFonts w:ascii="Arial" w:hAnsi="Arial" w:cs="Arial"/>
+          <w:sz w:val="28"/>
+          <w:szCs w:val="28"/>
+        </w:rPr>
+        <w:t xml:space="preserve"> = </w:t>
+      </w:r>
+      <w:r>
+        <w:rPr>
+          <w:rFonts w:ascii="Arial" w:hAnsi="Arial" w:cs="Arial"/>
+          <w:sz w:val="28"/>
+          <w:szCs w:val="28"/>
+          <w:lang w:val="en-US"/>
+        </w:rPr>
+        <w:t>b</w:t>
+      </w:r>
+    </w:p>
+    <w:p>
+      <w:pPr>
+        <w:rPr>
+          <w:rFonts w:ascii="Arial" w:hAnsi="Arial" w:cs="Arial"/>
+          <w:sz w:val="28"/>
+          <w:szCs w:val="28"/>
+          <w:lang w:val="en-US"/>
+        </w:rPr>
+      </w:pPr>
     </w:p>
     <w:p>
       <w:pPr>
@@ -6532,197 +6549,15 @@
           <w:u w:val="single"/>
         </w:rPr>
       </w:pPr>
-    </w:p>
-    <w:p>
-      <w:pPr>
+      <w:r>
         <w:rPr>
           <w:rFonts w:ascii="Arial" w:hAnsi="Arial" w:cs="Arial"/>
           <w:sz w:val="28"/>
           <w:szCs w:val="28"/>
           <w:u w:val="single"/>
         </w:rPr>
-      </w:pPr>
-    </w:p>
-    <w:p>
-      <w:pPr>
-        <w:rPr>
-          <w:rFonts w:ascii="Arial" w:hAnsi="Arial" w:cs="Arial"/>
-          <w:sz w:val="28"/>
-          <w:szCs w:val="28"/>
-          <w:lang w:val="en-US"/>
-        </w:rPr>
-      </w:pPr>
-    </w:p>
-    <w:p>
-      <w:pPr>
-        <w:rPr>
-          <w:rFonts w:ascii="Arial" w:hAnsi="Arial" w:cs="Arial"/>
-          <w:sz w:val="28"/>
-          <w:szCs w:val="28"/>
-        </w:rPr>
-      </w:pPr>
-    </w:p>
-    <w:p>
-      <w:pPr>
-        <w:rPr>
-          <w:rFonts w:ascii="Arial" w:hAnsi="Arial" w:cs="Arial"/>
-          <w:sz w:val="28"/>
-          <w:szCs w:val="28"/>
-        </w:rPr>
-      </w:pPr>
-    </w:p>
-    <w:p>
-      <w:pPr>
-        <w:rPr>
-          <w:rFonts w:ascii="Arial" w:hAnsi="Arial" w:cs="Arial"/>
-          <w:sz w:val="28"/>
-          <w:szCs w:val="28"/>
-        </w:rPr>
-      </w:pPr>
-    </w:p>
-    <w:p>
-      <w:pPr>
-        <w:rPr>
-          <w:rFonts w:ascii="Arial" w:hAnsi="Arial" w:cs="Arial"/>
-          <w:sz w:val="28"/>
-          <w:szCs w:val="28"/>
-        </w:rPr>
-      </w:pPr>
-    </w:p>
-    <w:p>
-      <w:pPr>
-        <w:rPr>
-          <w:rFonts w:ascii="Arial" w:hAnsi="Arial" w:cs="Arial"/>
-          <w:sz w:val="28"/>
-          <w:szCs w:val="28"/>
-        </w:rPr>
-      </w:pPr>
-    </w:p>
-    <w:p>
-      <w:pPr>
-        <w:rPr>
-          <w:rFonts w:ascii="Arial" w:hAnsi="Arial" w:cs="Arial"/>
-          <w:sz w:val="28"/>
-          <w:szCs w:val="28"/>
-        </w:rPr>
-      </w:pPr>
-    </w:p>
-    <w:p>
-      <w:pPr>
-        <w:rPr>
-          <w:rFonts w:ascii="Arial" w:hAnsi="Arial" w:cs="Arial"/>
-          <w:sz w:val="28"/>
-          <w:szCs w:val="28"/>
-        </w:rPr>
-      </w:pPr>
-    </w:p>
-    <w:p>
-      <w:pPr>
-        <w:rPr>
-          <w:rFonts w:ascii="Arial" w:hAnsi="Arial" w:cs="Arial"/>
-          <w:sz w:val="28"/>
-          <w:szCs w:val="28"/>
-        </w:rPr>
-      </w:pPr>
-    </w:p>
-    <w:p>
-      <w:pPr>
-        <w:rPr>
-          <w:rFonts w:ascii="Arial" w:hAnsi="Arial" w:cs="Arial"/>
-          <w:sz w:val="28"/>
-          <w:szCs w:val="28"/>
-        </w:rPr>
-      </w:pPr>
-    </w:p>
-    <w:p>
-      <w:pPr>
-        <w:rPr>
-          <w:rFonts w:ascii="Arial" w:hAnsi="Arial" w:cs="Arial"/>
-          <w:sz w:val="28"/>
-          <w:szCs w:val="28"/>
-        </w:rPr>
-      </w:pPr>
-    </w:p>
-    <w:p>
-      <w:pPr>
-        <w:rPr>
-          <w:rFonts w:ascii="Arial" w:hAnsi="Arial" w:cs="Arial"/>
-          <w:sz w:val="28"/>
-          <w:szCs w:val="28"/>
-        </w:rPr>
-      </w:pPr>
-    </w:p>
-    <w:p>
-      <w:pPr>
-        <w:rPr>
-          <w:rFonts w:ascii="Arial" w:hAnsi="Arial" w:cs="Arial"/>
-          <w:sz w:val="28"/>
-          <w:szCs w:val="28"/>
-        </w:rPr>
-      </w:pPr>
-    </w:p>
-    <w:p>
-      <w:pPr>
-        <w:rPr>
-          <w:rFonts w:ascii="Arial" w:hAnsi="Arial" w:cs="Arial"/>
-          <w:sz w:val="28"/>
-          <w:szCs w:val="28"/>
-        </w:rPr>
-      </w:pPr>
-    </w:p>
-    <w:p>
-      <w:pPr>
-        <w:rPr>
-          <w:rFonts w:ascii="Arial" w:hAnsi="Arial" w:cs="Arial"/>
-          <w:sz w:val="28"/>
-          <w:szCs w:val="28"/>
-        </w:rPr>
-      </w:pPr>
-    </w:p>
-    <w:p>
-      <w:pPr>
-        <w:rPr>
-          <w:rFonts w:ascii="Arial" w:hAnsi="Arial" w:cs="Arial"/>
-          <w:sz w:val="28"/>
-          <w:szCs w:val="28"/>
-        </w:rPr>
-      </w:pPr>
-    </w:p>
-    <w:p>
-      <w:pPr>
-        <w:rPr>
-          <w:rFonts w:ascii="Arial" w:hAnsi="Arial" w:cs="Arial"/>
-          <w:sz w:val="28"/>
-          <w:szCs w:val="28"/>
-        </w:rPr>
-      </w:pPr>
-    </w:p>
-    <w:p>
-      <w:pPr>
-        <w:rPr>
-          <w:rFonts w:ascii="Arial" w:hAnsi="Arial" w:cs="Arial"/>
-          <w:sz w:val="28"/>
-          <w:szCs w:val="28"/>
-        </w:rPr>
-      </w:pPr>
-    </w:p>
-    <w:p>
-      <w:pPr>
-        <w:rPr>
-          <w:rFonts w:ascii="Arial" w:hAnsi="Arial" w:cs="Arial"/>
-          <w:sz w:val="28"/>
-          <w:szCs w:val="28"/>
-        </w:rPr>
-      </w:pPr>
-    </w:p>
-    <w:p>
-      <w:pPr>
-        <w:rPr>
-          <w:rFonts w:ascii="Arial" w:hAnsi="Arial" w:cs="Arial"/>
-          <w:sz w:val="28"/>
-          <w:szCs w:val="28"/>
-        </w:rPr>
-      </w:pPr>
+        <w:t>Проверка</w:t>
+      </w:r>
     </w:p>
     <w:p>
       <w:pPr>
@@ -6736,53 +6571,1162 @@
     </w:p>
     <w:p>
       <w:pPr>
-        <w:rPr>
-          <w:rFonts w:ascii="Arial" w:hAnsi="Arial" w:cs="Arial"/>
-          <w:sz w:val="28"/>
-          <w:szCs w:val="28"/>
-        </w:rPr>
-      </w:pPr>
-    </w:p>
-    <w:p>
-      <w:pPr>
-        <w:rPr>
-          <w:rFonts w:ascii="Arial" w:hAnsi="Arial" w:cs="Arial"/>
-        </w:rPr>
-      </w:pPr>
-    </w:p>
-    <w:p>
-      <w:pPr>
-        <w:rPr>
-          <w:rFonts w:ascii="Arial" w:hAnsi="Arial" w:cs="Arial"/>
-        </w:rPr>
-      </w:pPr>
-    </w:p>
-    <w:p>
-      <w:pPr>
-        <w:rPr>
-          <w:rFonts w:ascii="Arial" w:hAnsi="Arial" w:cs="Arial"/>
-        </w:rPr>
-      </w:pPr>
-    </w:p>
-    <w:p>
-      <w:pPr>
-        <w:rPr>
-          <w:rFonts w:ascii="Arial" w:hAnsi="Arial" w:cs="Arial"/>
-          <w:sz w:val="28"/>
-          <w:szCs w:val="28"/>
-        </w:rPr>
-      </w:pPr>
-    </w:p>
-    <w:p>
-      <w:pPr>
-        <w:rPr>
-          <w:rFonts w:ascii="Arial" w:hAnsi="Arial" w:cs="Arial"/>
-          <w:sz w:val="28"/>
-          <w:szCs w:val="28"/>
-        </w:rPr>
-      </w:pPr>
-    </w:p>
-    <w:p/>
+        <w:ind w:left="1134"/>
+        <w:rPr>
+          <w:rFonts w:ascii="Arial" w:hAnsi="Arial" w:cs="Arial"/>
+          <w:sz w:val="28"/>
+          <w:szCs w:val="28"/>
+          <w:lang w:val="en-US"/>
+        </w:rPr>
+      </w:pPr>
+      <w:r>
+        <w:rPr>
+          <w:rFonts w:ascii="Arial" w:hAnsi="Arial" w:cs="Arial"/>
+          <w:sz w:val="28"/>
+          <w:szCs w:val="28"/>
+          <w:lang w:val="en-US"/>
+        </w:rPr>
+        <w:t>P</w:t>
+      </w:r>
+      <w:r>
+        <w:rPr>
+          <w:rFonts w:ascii="Arial" w:hAnsi="Arial" w:cs="Arial"/>
+          <w:sz w:val="28"/>
+          <w:szCs w:val="28"/>
+          <w:lang w:val="en-US"/>
+        </w:rPr>
+        <w:t xml:space="preserve"> = </w:t>
+      </w:r>
+      <w:r>
+        <w:rPr>
+          <w:rFonts w:ascii="Arial" w:hAnsi="Arial" w:cs="Arial"/>
+          <w:sz w:val="28"/>
+          <w:szCs w:val="28"/>
+          <w:lang w:val="en-US"/>
+        </w:rPr>
+        <w:t>f</w:t>
+      </w:r>
+      <w:r>
+        <w:rPr>
+          <w:rFonts w:ascii="Arial" w:hAnsi="Arial" w:cs="Arial"/>
+          <w:sz w:val="28"/>
+          <w:szCs w:val="28"/>
+          <w:lang w:val="en-US"/>
+        </w:rPr>
+        <w:t>(</w:t>
+      </w:r>
+      <w:proofErr w:type="spellStart"/>
+      <w:proofErr w:type="gramStart"/>
+      <w:r>
+        <w:rPr>
+          <w:rFonts w:ascii="Arial" w:hAnsi="Arial" w:cs="Arial"/>
+          <w:sz w:val="28"/>
+          <w:szCs w:val="28"/>
+          <w:lang w:val="en-US"/>
+        </w:rPr>
+        <w:t>a</w:t>
+      </w:r>
+      <w:r>
+        <w:rPr>
+          <w:rFonts w:ascii="Arial" w:hAnsi="Arial" w:cs="Arial"/>
+          <w:sz w:val="28"/>
+          <w:szCs w:val="28"/>
+          <w:lang w:val="en-US"/>
+        </w:rPr>
+        <w:t>,</w:t>
+      </w:r>
+      <w:r>
+        <w:rPr>
+          <w:rFonts w:ascii="Arial" w:hAnsi="Arial" w:cs="Arial"/>
+          <w:sz w:val="28"/>
+          <w:szCs w:val="28"/>
+          <w:lang w:val="en-US"/>
+        </w:rPr>
+        <w:t>b</w:t>
+      </w:r>
+      <w:proofErr w:type="gramEnd"/>
+      <w:r>
+        <w:rPr>
+          <w:rFonts w:ascii="Arial" w:hAnsi="Arial" w:cs="Arial"/>
+          <w:sz w:val="28"/>
+          <w:szCs w:val="28"/>
+          <w:lang w:val="en-US"/>
+        </w:rPr>
+        <w:t>,</w:t>
+      </w:r>
+      <w:r>
+        <w:rPr>
+          <w:rFonts w:ascii="Arial" w:hAnsi="Arial" w:cs="Arial"/>
+          <w:sz w:val="28"/>
+          <w:szCs w:val="28"/>
+          <w:lang w:val="en-US"/>
+        </w:rPr>
+        <w:t>c</w:t>
+      </w:r>
+      <w:proofErr w:type="spellEnd"/>
+      <w:r>
+        <w:rPr>
+          <w:rFonts w:ascii="Arial" w:hAnsi="Arial" w:cs="Arial"/>
+          <w:sz w:val="28"/>
+          <w:szCs w:val="28"/>
+          <w:lang w:val="en-US"/>
+        </w:rPr>
+        <w:t>)</w:t>
+      </w:r>
+      <w:r>
+        <w:rPr>
+          <w:rFonts w:ascii="Arial" w:hAnsi="Arial" w:cs="Arial"/>
+          <w:sz w:val="28"/>
+          <w:szCs w:val="28"/>
+          <w:lang w:val="en-US"/>
+        </w:rPr>
+        <w:t xml:space="preserve"> = </w:t>
+      </w:r>
+      <w:r>
+        <w:rPr>
+          <w:rFonts w:ascii="Arial" w:hAnsi="Arial" w:cs="Arial"/>
+          <w:sz w:val="28"/>
+          <w:szCs w:val="28"/>
+          <w:lang w:val="en-US"/>
+        </w:rPr>
+        <w:t>f</w:t>
+      </w:r>
+      <w:r>
+        <w:rPr>
+          <w:rFonts w:ascii="Arial" w:hAnsi="Arial" w:cs="Arial"/>
+          <w:sz w:val="28"/>
+          <w:szCs w:val="28"/>
+          <w:lang w:val="en-US"/>
+        </w:rPr>
+        <w:t>(0,1,0)</w:t>
+      </w:r>
+      <w:r>
+        <w:rPr>
+          <w:rFonts w:ascii="Arial" w:hAnsi="Arial" w:cs="Arial"/>
+          <w:sz w:val="28"/>
+          <w:szCs w:val="28"/>
+          <w:lang w:val="en-US"/>
+        </w:rPr>
+        <w:t xml:space="preserve"> </w:t>
+      </w:r>
+      <w:r>
+        <w:rPr>
+          <w:rFonts w:ascii="Arial" w:hAnsi="Arial" w:cs="Arial"/>
+          <w:sz w:val="28"/>
+          <w:szCs w:val="28"/>
+          <w:lang w:val="en-US"/>
+        </w:rPr>
+        <w:t xml:space="preserve">= </w:t>
+      </w:r>
+      <w:r>
+        <w:rPr>
+          <w:rFonts w:ascii="Arial" w:hAnsi="Arial" w:cs="Arial"/>
+          <w:sz w:val="28"/>
+          <w:szCs w:val="28"/>
+          <w:lang w:val="en-US"/>
+        </w:rPr>
+        <w:t>b</w:t>
+      </w:r>
+      <w:r>
+        <w:rPr>
+          <w:rFonts w:ascii="Arial" w:hAnsi="Arial" w:cs="Arial"/>
+          <w:sz w:val="28"/>
+          <w:szCs w:val="28"/>
+          <w:lang w:val="en-US"/>
+        </w:rPr>
+        <w:t xml:space="preserve"> = 1</w:t>
+      </w:r>
+    </w:p>
+    <w:p>
+      <w:pPr>
+        <w:ind w:left="1134"/>
+        <w:rPr>
+          <w:rFonts w:ascii="Arial" w:hAnsi="Arial" w:cs="Arial"/>
+          <w:sz w:val="28"/>
+          <w:szCs w:val="28"/>
+          <w:lang w:val="en-US"/>
+        </w:rPr>
+      </w:pPr>
+    </w:p>
+    <w:p>
+      <w:pPr>
+        <w:ind w:left="1134"/>
+        <w:rPr>
+          <w:rFonts w:ascii="Arial" w:hAnsi="Arial" w:cs="Arial"/>
+          <w:sz w:val="28"/>
+          <w:szCs w:val="28"/>
+          <w:lang w:val="en-US"/>
+        </w:rPr>
+      </w:pPr>
+      <w:r>
+        <w:rPr>
+          <w:rFonts w:ascii="Arial" w:hAnsi="Arial" w:cs="Arial"/>
+          <w:sz w:val="28"/>
+          <w:szCs w:val="28"/>
+          <w:lang w:val="en-US"/>
+        </w:rPr>
+        <w:t>P</w:t>
+      </w:r>
+      <w:r>
+        <w:rPr>
+          <w:rFonts w:ascii="Arial" w:hAnsi="Arial" w:cs="Arial"/>
+          <w:sz w:val="28"/>
+          <w:szCs w:val="28"/>
+          <w:lang w:val="en-US"/>
+        </w:rPr>
+        <w:t xml:space="preserve"> = </w:t>
+      </w:r>
+      <w:r>
+        <w:rPr>
+          <w:rFonts w:ascii="Arial" w:hAnsi="Arial" w:cs="Arial"/>
+          <w:sz w:val="28"/>
+          <w:szCs w:val="28"/>
+          <w:lang w:val="en-US"/>
+        </w:rPr>
+        <w:t>f</w:t>
+      </w:r>
+      <w:r>
+        <w:rPr>
+          <w:rFonts w:ascii="Arial" w:hAnsi="Arial" w:cs="Arial"/>
+          <w:sz w:val="28"/>
+          <w:szCs w:val="28"/>
+          <w:lang w:val="en-US"/>
+        </w:rPr>
+        <w:t>(</w:t>
+      </w:r>
+      <w:proofErr w:type="spellStart"/>
+      <w:proofErr w:type="gramStart"/>
+      <w:r>
+        <w:rPr>
+          <w:rFonts w:ascii="Arial" w:hAnsi="Arial" w:cs="Arial"/>
+          <w:sz w:val="28"/>
+          <w:szCs w:val="28"/>
+          <w:lang w:val="en-US"/>
+        </w:rPr>
+        <w:t>a</w:t>
+      </w:r>
+      <w:r>
+        <w:rPr>
+          <w:rFonts w:ascii="Arial" w:hAnsi="Arial" w:cs="Arial"/>
+          <w:sz w:val="28"/>
+          <w:szCs w:val="28"/>
+          <w:lang w:val="en-US"/>
+        </w:rPr>
+        <w:t>,</w:t>
+      </w:r>
+      <w:r>
+        <w:rPr>
+          <w:rFonts w:ascii="Arial" w:hAnsi="Arial" w:cs="Arial"/>
+          <w:sz w:val="28"/>
+          <w:szCs w:val="28"/>
+          <w:lang w:val="en-US"/>
+        </w:rPr>
+        <w:t>b</w:t>
+      </w:r>
+      <w:proofErr w:type="gramEnd"/>
+      <w:r>
+        <w:rPr>
+          <w:rFonts w:ascii="Arial" w:hAnsi="Arial" w:cs="Arial"/>
+          <w:sz w:val="28"/>
+          <w:szCs w:val="28"/>
+          <w:lang w:val="en-US"/>
+        </w:rPr>
+        <w:t>,</w:t>
+      </w:r>
+      <w:r>
+        <w:rPr>
+          <w:rFonts w:ascii="Arial" w:hAnsi="Arial" w:cs="Arial"/>
+          <w:sz w:val="28"/>
+          <w:szCs w:val="28"/>
+          <w:lang w:val="en-US"/>
+        </w:rPr>
+        <w:t>c</w:t>
+      </w:r>
+      <w:proofErr w:type="spellEnd"/>
+      <w:r>
+        <w:rPr>
+          <w:rFonts w:ascii="Arial" w:hAnsi="Arial" w:cs="Arial"/>
+          <w:sz w:val="28"/>
+          <w:szCs w:val="28"/>
+          <w:lang w:val="en-US"/>
+        </w:rPr>
+        <w:t xml:space="preserve">) = </w:t>
+      </w:r>
+      <w:r>
+        <w:rPr>
+          <w:rFonts w:ascii="Arial" w:hAnsi="Arial" w:cs="Arial"/>
+          <w:sz w:val="28"/>
+          <w:szCs w:val="28"/>
+          <w:lang w:val="en-US"/>
+        </w:rPr>
+        <w:t>f</w:t>
+      </w:r>
+      <w:r>
+        <w:rPr>
+          <w:rFonts w:ascii="Arial" w:hAnsi="Arial" w:cs="Arial"/>
+          <w:sz w:val="28"/>
+          <w:szCs w:val="28"/>
+          <w:lang w:val="en-US"/>
+        </w:rPr>
+        <w:t>(0,1,1)</w:t>
+      </w:r>
+      <w:r>
+        <w:rPr>
+          <w:rFonts w:ascii="Arial" w:hAnsi="Arial" w:cs="Arial"/>
+          <w:sz w:val="28"/>
+          <w:szCs w:val="28"/>
+          <w:lang w:val="en-US"/>
+        </w:rPr>
+        <w:t xml:space="preserve"> = </w:t>
+      </w:r>
+      <w:r>
+        <w:rPr>
+          <w:rFonts w:ascii="Arial" w:hAnsi="Arial" w:cs="Arial"/>
+          <w:sz w:val="28"/>
+          <w:szCs w:val="28"/>
+          <w:lang w:val="en-US"/>
+        </w:rPr>
+        <w:t>b</w:t>
+      </w:r>
+      <w:r>
+        <w:rPr>
+          <w:rFonts w:ascii="Arial" w:hAnsi="Arial" w:cs="Arial"/>
+          <w:sz w:val="28"/>
+          <w:szCs w:val="28"/>
+          <w:lang w:val="en-US"/>
+        </w:rPr>
+        <w:t xml:space="preserve"> = 1</w:t>
+      </w:r>
+    </w:p>
+    <w:p>
+      <w:pPr>
+        <w:ind w:left="1134"/>
+        <w:rPr>
+          <w:rFonts w:ascii="Arial" w:hAnsi="Arial" w:cs="Arial"/>
+          <w:sz w:val="28"/>
+          <w:szCs w:val="28"/>
+          <w:u w:val="single"/>
+          <w:lang w:val="en-US"/>
+        </w:rPr>
+      </w:pPr>
+    </w:p>
+    <w:p>
+      <w:pPr>
+        <w:ind w:left="1134"/>
+        <w:rPr>
+          <w:rFonts w:ascii="Arial" w:hAnsi="Arial" w:cs="Arial"/>
+          <w:sz w:val="28"/>
+          <w:szCs w:val="28"/>
+          <w:lang w:val="en-US"/>
+        </w:rPr>
+      </w:pPr>
+      <w:r>
+        <w:rPr>
+          <w:rFonts w:ascii="Arial" w:hAnsi="Arial" w:cs="Arial"/>
+          <w:sz w:val="28"/>
+          <w:szCs w:val="28"/>
+          <w:lang w:val="en-US"/>
+        </w:rPr>
+        <w:t>P</w:t>
+      </w:r>
+      <w:r>
+        <w:rPr>
+          <w:rFonts w:ascii="Arial" w:hAnsi="Arial" w:cs="Arial"/>
+          <w:sz w:val="28"/>
+          <w:szCs w:val="28"/>
+          <w:lang w:val="en-US"/>
+        </w:rPr>
+        <w:t xml:space="preserve"> = </w:t>
+      </w:r>
+      <w:r>
+        <w:rPr>
+          <w:rFonts w:ascii="Arial" w:hAnsi="Arial" w:cs="Arial"/>
+          <w:sz w:val="28"/>
+          <w:szCs w:val="28"/>
+          <w:lang w:val="en-US"/>
+        </w:rPr>
+        <w:t>f</w:t>
+      </w:r>
+      <w:r>
+        <w:rPr>
+          <w:rFonts w:ascii="Arial" w:hAnsi="Arial" w:cs="Arial"/>
+          <w:sz w:val="28"/>
+          <w:szCs w:val="28"/>
+          <w:lang w:val="en-US"/>
+        </w:rPr>
+        <w:t>(</w:t>
+      </w:r>
+      <w:proofErr w:type="spellStart"/>
+      <w:proofErr w:type="gramStart"/>
+      <w:r>
+        <w:rPr>
+          <w:rFonts w:ascii="Arial" w:hAnsi="Arial" w:cs="Arial"/>
+          <w:sz w:val="28"/>
+          <w:szCs w:val="28"/>
+          <w:lang w:val="en-US"/>
+        </w:rPr>
+        <w:t>a</w:t>
+      </w:r>
+      <w:r>
+        <w:rPr>
+          <w:rFonts w:ascii="Arial" w:hAnsi="Arial" w:cs="Arial"/>
+          <w:sz w:val="28"/>
+          <w:szCs w:val="28"/>
+          <w:lang w:val="en-US"/>
+        </w:rPr>
+        <w:t>,</w:t>
+      </w:r>
+      <w:r>
+        <w:rPr>
+          <w:rFonts w:ascii="Arial" w:hAnsi="Arial" w:cs="Arial"/>
+          <w:sz w:val="28"/>
+          <w:szCs w:val="28"/>
+          <w:lang w:val="en-US"/>
+        </w:rPr>
+        <w:t>b</w:t>
+      </w:r>
+      <w:proofErr w:type="gramEnd"/>
+      <w:r>
+        <w:rPr>
+          <w:rFonts w:ascii="Arial" w:hAnsi="Arial" w:cs="Arial"/>
+          <w:sz w:val="28"/>
+          <w:szCs w:val="28"/>
+          <w:lang w:val="en-US"/>
+        </w:rPr>
+        <w:t>,</w:t>
+      </w:r>
+      <w:r>
+        <w:rPr>
+          <w:rFonts w:ascii="Arial" w:hAnsi="Arial" w:cs="Arial"/>
+          <w:sz w:val="28"/>
+          <w:szCs w:val="28"/>
+          <w:lang w:val="en-US"/>
+        </w:rPr>
+        <w:t>c</w:t>
+      </w:r>
+      <w:proofErr w:type="spellEnd"/>
+      <w:r>
+        <w:rPr>
+          <w:rFonts w:ascii="Arial" w:hAnsi="Arial" w:cs="Arial"/>
+          <w:sz w:val="28"/>
+          <w:szCs w:val="28"/>
+          <w:lang w:val="en-US"/>
+        </w:rPr>
+        <w:t xml:space="preserve">) = </w:t>
+      </w:r>
+      <w:r>
+        <w:rPr>
+          <w:rFonts w:ascii="Arial" w:hAnsi="Arial" w:cs="Arial"/>
+          <w:sz w:val="28"/>
+          <w:szCs w:val="28"/>
+          <w:lang w:val="en-US"/>
+        </w:rPr>
+        <w:t>f</w:t>
+      </w:r>
+      <w:r>
+        <w:rPr>
+          <w:rFonts w:ascii="Arial" w:hAnsi="Arial" w:cs="Arial"/>
+          <w:sz w:val="28"/>
+          <w:szCs w:val="28"/>
+          <w:lang w:val="en-US"/>
+        </w:rPr>
+        <w:t>(1,1,0)</w:t>
+      </w:r>
+      <w:r>
+        <w:rPr>
+          <w:rFonts w:ascii="Arial" w:hAnsi="Arial" w:cs="Arial"/>
+          <w:sz w:val="28"/>
+          <w:szCs w:val="28"/>
+          <w:lang w:val="en-US"/>
+        </w:rPr>
+        <w:t xml:space="preserve"> = </w:t>
+      </w:r>
+      <w:r>
+        <w:rPr>
+          <w:rFonts w:ascii="Arial" w:hAnsi="Arial" w:cs="Arial"/>
+          <w:sz w:val="28"/>
+          <w:szCs w:val="28"/>
+          <w:lang w:val="en-US"/>
+        </w:rPr>
+        <w:t>b</w:t>
+      </w:r>
+      <w:r>
+        <w:rPr>
+          <w:rFonts w:ascii="Arial" w:hAnsi="Arial" w:cs="Arial"/>
+          <w:sz w:val="28"/>
+          <w:szCs w:val="28"/>
+          <w:lang w:val="en-US"/>
+        </w:rPr>
+        <w:t xml:space="preserve"> = 1</w:t>
+      </w:r>
+    </w:p>
+    <w:p>
+      <w:pPr>
+        <w:ind w:left="1134"/>
+        <w:rPr>
+          <w:rFonts w:ascii="Arial" w:hAnsi="Arial" w:cs="Arial"/>
+          <w:sz w:val="28"/>
+          <w:szCs w:val="28"/>
+          <w:lang w:val="en-US"/>
+        </w:rPr>
+      </w:pPr>
+    </w:p>
+    <w:p>
+      <w:pPr>
+        <w:ind w:left="1134"/>
+        <w:rPr>
+          <w:rFonts w:ascii="Arial" w:hAnsi="Arial" w:cs="Arial"/>
+          <w:sz w:val="28"/>
+          <w:szCs w:val="28"/>
+          <w:lang w:val="en-US"/>
+        </w:rPr>
+      </w:pPr>
+      <w:r>
+        <w:rPr>
+          <w:rFonts w:ascii="Arial" w:hAnsi="Arial" w:cs="Arial"/>
+          <w:sz w:val="28"/>
+          <w:szCs w:val="28"/>
+          <w:lang w:val="en-US"/>
+        </w:rPr>
+        <w:t>P</w:t>
+      </w:r>
+      <w:r>
+        <w:rPr>
+          <w:rFonts w:ascii="Arial" w:hAnsi="Arial" w:cs="Arial"/>
+          <w:sz w:val="28"/>
+          <w:szCs w:val="28"/>
+          <w:lang w:val="en-US"/>
+        </w:rPr>
+        <w:t xml:space="preserve"> = </w:t>
+      </w:r>
+      <w:r>
+        <w:rPr>
+          <w:rFonts w:ascii="Arial" w:hAnsi="Arial" w:cs="Arial"/>
+          <w:sz w:val="28"/>
+          <w:szCs w:val="28"/>
+          <w:lang w:val="en-US"/>
+        </w:rPr>
+        <w:t>f</w:t>
+      </w:r>
+      <w:r>
+        <w:rPr>
+          <w:rFonts w:ascii="Arial" w:hAnsi="Arial" w:cs="Arial"/>
+          <w:sz w:val="28"/>
+          <w:szCs w:val="28"/>
+          <w:lang w:val="en-US"/>
+        </w:rPr>
+        <w:t>(</w:t>
+      </w:r>
+      <w:proofErr w:type="spellStart"/>
+      <w:proofErr w:type="gramStart"/>
+      <w:r>
+        <w:rPr>
+          <w:rFonts w:ascii="Arial" w:hAnsi="Arial" w:cs="Arial"/>
+          <w:sz w:val="28"/>
+          <w:szCs w:val="28"/>
+          <w:lang w:val="en-US"/>
+        </w:rPr>
+        <w:t>a</w:t>
+      </w:r>
+      <w:r>
+        <w:rPr>
+          <w:rFonts w:ascii="Arial" w:hAnsi="Arial" w:cs="Arial"/>
+          <w:sz w:val="28"/>
+          <w:szCs w:val="28"/>
+          <w:lang w:val="en-US"/>
+        </w:rPr>
+        <w:t>,</w:t>
+      </w:r>
+      <w:r>
+        <w:rPr>
+          <w:rFonts w:ascii="Arial" w:hAnsi="Arial" w:cs="Arial"/>
+          <w:sz w:val="28"/>
+          <w:szCs w:val="28"/>
+          <w:lang w:val="en-US"/>
+        </w:rPr>
+        <w:t>b</w:t>
+      </w:r>
+      <w:proofErr w:type="gramEnd"/>
+      <w:r>
+        <w:rPr>
+          <w:rFonts w:ascii="Arial" w:hAnsi="Arial" w:cs="Arial"/>
+          <w:sz w:val="28"/>
+          <w:szCs w:val="28"/>
+          <w:lang w:val="en-US"/>
+        </w:rPr>
+        <w:t>,</w:t>
+      </w:r>
+      <w:r>
+        <w:rPr>
+          <w:rFonts w:ascii="Arial" w:hAnsi="Arial" w:cs="Arial"/>
+          <w:sz w:val="28"/>
+          <w:szCs w:val="28"/>
+          <w:lang w:val="en-US"/>
+        </w:rPr>
+        <w:t>c</w:t>
+      </w:r>
+      <w:proofErr w:type="spellEnd"/>
+      <w:r>
+        <w:rPr>
+          <w:rFonts w:ascii="Arial" w:hAnsi="Arial" w:cs="Arial"/>
+          <w:sz w:val="28"/>
+          <w:szCs w:val="28"/>
+          <w:lang w:val="en-US"/>
+        </w:rPr>
+        <w:t xml:space="preserve">) = </w:t>
+      </w:r>
+      <w:r>
+        <w:rPr>
+          <w:rFonts w:ascii="Arial" w:hAnsi="Arial" w:cs="Arial"/>
+          <w:sz w:val="28"/>
+          <w:szCs w:val="28"/>
+          <w:lang w:val="en-US"/>
+        </w:rPr>
+        <w:t>f</w:t>
+      </w:r>
+      <w:r>
+        <w:rPr>
+          <w:rFonts w:ascii="Arial" w:hAnsi="Arial" w:cs="Arial"/>
+          <w:sz w:val="28"/>
+          <w:szCs w:val="28"/>
+          <w:lang w:val="en-US"/>
+        </w:rPr>
+        <w:t>(1,1,1)</w:t>
+      </w:r>
+      <w:r>
+        <w:rPr>
+          <w:rFonts w:ascii="Arial" w:hAnsi="Arial" w:cs="Arial"/>
+          <w:sz w:val="28"/>
+          <w:szCs w:val="28"/>
+          <w:lang w:val="en-US"/>
+        </w:rPr>
+        <w:t xml:space="preserve"> = </w:t>
+      </w:r>
+      <w:r>
+        <w:rPr>
+          <w:rFonts w:ascii="Arial" w:hAnsi="Arial" w:cs="Arial"/>
+          <w:sz w:val="28"/>
+          <w:szCs w:val="28"/>
+          <w:lang w:val="en-US"/>
+        </w:rPr>
+        <w:t>b</w:t>
+      </w:r>
+      <w:r>
+        <w:rPr>
+          <w:rFonts w:ascii="Arial" w:hAnsi="Arial" w:cs="Arial"/>
+          <w:sz w:val="28"/>
+          <w:szCs w:val="28"/>
+          <w:lang w:val="en-US"/>
+        </w:rPr>
+        <w:t xml:space="preserve"> = 1</w:t>
+      </w:r>
+    </w:p>
+    <w:p>
+      <w:pPr>
+        <w:ind w:left="1134"/>
+        <w:rPr>
+          <w:rFonts w:ascii="Arial" w:hAnsi="Arial" w:cs="Arial"/>
+          <w:sz w:val="28"/>
+          <w:szCs w:val="28"/>
+          <w:lang w:val="en-US"/>
+        </w:rPr>
+      </w:pPr>
+    </w:p>
+    <w:p>
+      <w:pPr>
+        <w:ind w:left="1134"/>
+        <w:rPr>
+          <w:rFonts w:ascii="Arial" w:hAnsi="Arial" w:cs="Arial"/>
+          <w:sz w:val="28"/>
+          <w:szCs w:val="28"/>
+          <w:lang w:val="en-US"/>
+        </w:rPr>
+      </w:pPr>
+    </w:p>
+    <w:p>
+      <w:pPr>
+        <w:rPr>
+          <w:rFonts w:ascii="Arial" w:hAnsi="Arial" w:cs="Arial"/>
+          <w:sz w:val="28"/>
+          <w:szCs w:val="28"/>
+          <w:lang w:val="en-US"/>
+        </w:rPr>
+      </w:pPr>
+      <w:proofErr w:type="gramStart"/>
+      <w:r>
+        <w:rPr>
+          <w:rFonts w:ascii="Arial" w:hAnsi="Arial" w:cs="Arial"/>
+          <w:sz w:val="28"/>
+          <w:szCs w:val="28"/>
+        </w:rPr>
+        <w:t>Ответ</w:t>
+      </w:r>
+      <w:r>
+        <w:rPr>
+          <w:rFonts w:ascii="Arial" w:hAnsi="Arial" w:cs="Arial"/>
+          <w:sz w:val="28"/>
+          <w:szCs w:val="28"/>
+          <w:lang w:val="en-US"/>
+        </w:rPr>
+        <w:t xml:space="preserve">:  </w:t>
+      </w:r>
+      <w:r>
+        <w:rPr>
+          <w:rFonts w:ascii="Arial" w:hAnsi="Arial" w:cs="Arial"/>
+          <w:sz w:val="28"/>
+          <w:szCs w:val="28"/>
+          <w:lang w:val="en-US"/>
+        </w:rPr>
+        <w:t>P</w:t>
+      </w:r>
+      <w:proofErr w:type="gramEnd"/>
+      <w:r>
+        <w:rPr>
+          <w:rFonts w:ascii="Arial" w:hAnsi="Arial" w:cs="Arial"/>
+          <w:sz w:val="28"/>
+          <w:szCs w:val="28"/>
+          <w:lang w:val="en-US"/>
+        </w:rPr>
+        <w:t xml:space="preserve"> = </w:t>
+      </w:r>
+      <w:r>
+        <w:rPr>
+          <w:rFonts w:ascii="Arial" w:hAnsi="Arial" w:cs="Arial"/>
+          <w:sz w:val="28"/>
+          <w:szCs w:val="28"/>
+          <w:lang w:val="en-US"/>
+        </w:rPr>
+        <w:t>f</w:t>
+      </w:r>
+      <w:r>
+        <w:rPr>
+          <w:rFonts w:ascii="Arial" w:hAnsi="Arial" w:cs="Arial"/>
+          <w:sz w:val="28"/>
+          <w:szCs w:val="28"/>
+          <w:lang w:val="en-US"/>
+        </w:rPr>
+        <w:t>(</w:t>
+      </w:r>
+      <w:proofErr w:type="spellStart"/>
+      <w:r>
+        <w:rPr>
+          <w:rFonts w:ascii="Arial" w:hAnsi="Arial" w:cs="Arial"/>
+          <w:sz w:val="28"/>
+          <w:szCs w:val="28"/>
+          <w:lang w:val="en-US"/>
+        </w:rPr>
+        <w:t>a</w:t>
+      </w:r>
+      <w:r>
+        <w:rPr>
+          <w:rFonts w:ascii="Arial" w:hAnsi="Arial" w:cs="Arial"/>
+          <w:sz w:val="28"/>
+          <w:szCs w:val="28"/>
+          <w:lang w:val="en-US"/>
+        </w:rPr>
+        <w:t>,</w:t>
+      </w:r>
+      <w:r>
+        <w:rPr>
+          <w:rFonts w:ascii="Arial" w:hAnsi="Arial" w:cs="Arial"/>
+          <w:sz w:val="28"/>
+          <w:szCs w:val="28"/>
+          <w:lang w:val="en-US"/>
+        </w:rPr>
+        <w:t>b</w:t>
+      </w:r>
+      <w:r>
+        <w:rPr>
+          <w:rFonts w:ascii="Arial" w:hAnsi="Arial" w:cs="Arial"/>
+          <w:sz w:val="28"/>
+          <w:szCs w:val="28"/>
+          <w:lang w:val="en-US"/>
+        </w:rPr>
+        <w:t>,</w:t>
+      </w:r>
+      <w:r>
+        <w:rPr>
+          <w:rFonts w:ascii="Arial" w:hAnsi="Arial" w:cs="Arial"/>
+          <w:sz w:val="28"/>
+          <w:szCs w:val="28"/>
+          <w:lang w:val="en-US"/>
+        </w:rPr>
+        <w:t>c</w:t>
+      </w:r>
+      <w:proofErr w:type="spellEnd"/>
+      <w:r>
+        <w:rPr>
+          <w:rFonts w:ascii="Arial" w:hAnsi="Arial" w:cs="Arial"/>
+          <w:sz w:val="28"/>
+          <w:szCs w:val="28"/>
+          <w:lang w:val="en-US"/>
+        </w:rPr>
+        <w:t xml:space="preserve">) = </w:t>
+      </w:r>
+      <w:r>
+        <w:rPr>
+          <w:rFonts w:ascii="Arial" w:hAnsi="Arial" w:cs="Arial"/>
+          <w:sz w:val="28"/>
+          <w:szCs w:val="28"/>
+          <w:lang w:val="en-US"/>
+        </w:rPr>
+        <w:t>b</w:t>
+      </w:r>
+    </w:p>
+    <w:p>
+      <w:pPr>
+        <w:rPr>
+          <w:rFonts w:ascii="Arial" w:hAnsi="Arial" w:cs="Arial"/>
+          <w:sz w:val="28"/>
+          <w:szCs w:val="28"/>
+        </w:rPr>
+      </w:pPr>
+      <w:r>
+        <w:rPr>
+          <w:rFonts w:ascii="Arial" w:hAnsi="Arial" w:cs="Arial"/>
+          <w:sz w:val="28"/>
+          <w:szCs w:val="28"/>
+        </w:rPr>
+        <w:lastRenderedPageBreak/>
+        <w:t>Функциональная Схема</w:t>
+      </w:r>
+    </w:p>
+    <w:p>
+      <w:pPr>
+        <w:rPr>
+          <w:rFonts w:ascii="Arial" w:hAnsi="Arial" w:cs="Arial"/>
+          <w:sz w:val="28"/>
+          <w:szCs w:val="28"/>
+          <w:lang w:val="en-US"/>
+        </w:rPr>
+      </w:pPr>
+    </w:p>
+    <w:p>
+      <w:pPr>
+        <w:rPr>
+          <w:rFonts w:ascii="Arial" w:hAnsi="Arial" w:cs="Arial"/>
+          <w:sz w:val="28"/>
+          <w:szCs w:val="28"/>
+          <w:lang w:val="en-US"/>
+        </w:rPr>
+      </w:pPr>
+    </w:p>
+    <w:p>
+      <w:pPr>
+        <w:rPr>
+          <w:rFonts w:ascii="Arial" w:hAnsi="Arial" w:cs="Arial"/>
+          <w:sz w:val="28"/>
+          <w:szCs w:val="28"/>
+          <w:u w:val="single"/>
+          <w:lang w:val="en-US"/>
+        </w:rPr>
+      </w:pPr>
+    </w:p>
+    <w:p>
+      <w:pPr>
+        <w:rPr>
+          <w:rFonts w:ascii="Arial" w:hAnsi="Arial" w:cs="Arial"/>
+          <w:sz w:val="28"/>
+          <w:szCs w:val="28"/>
+          <w:u w:val="single"/>
+          <w:lang w:val="en-US"/>
+        </w:rPr>
+      </w:pPr>
+    </w:p>
+    <w:p>
+      <w:pPr>
+        <w:rPr>
+          <w:rFonts w:ascii="Arial" w:hAnsi="Arial" w:cs="Arial"/>
+          <w:sz w:val="28"/>
+          <w:szCs w:val="28"/>
+          <w:u w:val="single"/>
+          <w:lang w:val="en-US"/>
+        </w:rPr>
+      </w:pPr>
+    </w:p>
+    <w:p>
+      <w:pPr>
+        <w:rPr>
+          <w:rFonts w:ascii="Arial" w:hAnsi="Arial" w:cs="Arial"/>
+          <w:sz w:val="28"/>
+          <w:szCs w:val="28"/>
+          <w:u w:val="single"/>
+          <w:lang w:val="en-US"/>
+        </w:rPr>
+      </w:pPr>
+    </w:p>
+    <w:p>
+      <w:pPr>
+        <w:rPr>
+          <w:rFonts w:ascii="Arial" w:hAnsi="Arial" w:cs="Arial"/>
+          <w:sz w:val="28"/>
+          <w:szCs w:val="28"/>
+          <w:lang w:val="en-US"/>
+        </w:rPr>
+      </w:pPr>
+    </w:p>
+    <w:p>
+      <w:pPr>
+        <w:rPr>
+          <w:rFonts w:ascii="Arial" w:hAnsi="Arial" w:cs="Arial"/>
+          <w:sz w:val="28"/>
+          <w:szCs w:val="28"/>
+          <w:lang w:val="en-US"/>
+        </w:rPr>
+      </w:pPr>
+    </w:p>
+    <w:p>
+      <w:pPr>
+        <w:rPr>
+          <w:rFonts w:ascii="Arial" w:hAnsi="Arial" w:cs="Arial"/>
+          <w:sz w:val="28"/>
+          <w:szCs w:val="28"/>
+          <w:lang w:val="en-US"/>
+        </w:rPr>
+      </w:pPr>
+    </w:p>
+    <w:p>
+      <w:pPr>
+        <w:rPr>
+          <w:rFonts w:ascii="Arial" w:hAnsi="Arial" w:cs="Arial"/>
+          <w:sz w:val="28"/>
+          <w:szCs w:val="28"/>
+          <w:lang w:val="en-US"/>
+        </w:rPr>
+      </w:pPr>
+    </w:p>
+    <w:p>
+      <w:pPr>
+        <w:rPr>
+          <w:rFonts w:ascii="Arial" w:hAnsi="Arial" w:cs="Arial"/>
+          <w:sz w:val="28"/>
+          <w:szCs w:val="28"/>
+          <w:lang w:val="en-US"/>
+        </w:rPr>
+      </w:pPr>
+    </w:p>
+    <w:p>
+      <w:pPr>
+        <w:rPr>
+          <w:rFonts w:ascii="Arial" w:hAnsi="Arial" w:cs="Arial"/>
+          <w:sz w:val="28"/>
+          <w:szCs w:val="28"/>
+          <w:lang w:val="en-US"/>
+        </w:rPr>
+      </w:pPr>
+    </w:p>
+    <w:p>
+      <w:pPr>
+        <w:rPr>
+          <w:rFonts w:ascii="Arial" w:hAnsi="Arial" w:cs="Arial"/>
+          <w:sz w:val="28"/>
+          <w:szCs w:val="28"/>
+          <w:lang w:val="en-US"/>
+        </w:rPr>
+      </w:pPr>
+    </w:p>
+    <w:p>
+      <w:pPr>
+        <w:rPr>
+          <w:rFonts w:ascii="Arial" w:hAnsi="Arial" w:cs="Arial"/>
+          <w:sz w:val="28"/>
+          <w:szCs w:val="28"/>
+          <w:lang w:val="en-US"/>
+        </w:rPr>
+      </w:pPr>
+    </w:p>
+    <w:p>
+      <w:pPr>
+        <w:rPr>
+          <w:rFonts w:ascii="Arial" w:hAnsi="Arial" w:cs="Arial"/>
+          <w:sz w:val="28"/>
+          <w:szCs w:val="28"/>
+          <w:lang w:val="en-US"/>
+        </w:rPr>
+      </w:pPr>
+    </w:p>
+    <w:p>
+      <w:pPr>
+        <w:rPr>
+          <w:rFonts w:ascii="Arial" w:hAnsi="Arial" w:cs="Arial"/>
+          <w:sz w:val="28"/>
+          <w:szCs w:val="28"/>
+          <w:lang w:val="en-US"/>
+        </w:rPr>
+      </w:pPr>
+    </w:p>
+    <w:p>
+      <w:pPr>
+        <w:rPr>
+          <w:rFonts w:ascii="Arial" w:hAnsi="Arial" w:cs="Arial"/>
+          <w:sz w:val="28"/>
+          <w:szCs w:val="28"/>
+          <w:lang w:val="en-US"/>
+        </w:rPr>
+      </w:pPr>
+    </w:p>
+    <w:p>
+      <w:pPr>
+        <w:rPr>
+          <w:rFonts w:ascii="Arial" w:hAnsi="Arial" w:cs="Arial"/>
+          <w:sz w:val="28"/>
+          <w:szCs w:val="28"/>
+          <w:lang w:val="en-US"/>
+        </w:rPr>
+      </w:pPr>
+    </w:p>
+    <w:p>
+      <w:pPr>
+        <w:rPr>
+          <w:rFonts w:ascii="Arial" w:hAnsi="Arial" w:cs="Arial"/>
+          <w:sz w:val="28"/>
+          <w:szCs w:val="28"/>
+          <w:lang w:val="en-US"/>
+        </w:rPr>
+      </w:pPr>
+    </w:p>
+    <w:p>
+      <w:pPr>
+        <w:rPr>
+          <w:rFonts w:ascii="Arial" w:hAnsi="Arial" w:cs="Arial"/>
+          <w:sz w:val="28"/>
+          <w:szCs w:val="28"/>
+          <w:lang w:val="en-US"/>
+        </w:rPr>
+      </w:pPr>
+    </w:p>
+    <w:p>
+      <w:pPr>
+        <w:rPr>
+          <w:rFonts w:ascii="Arial" w:hAnsi="Arial" w:cs="Arial"/>
+          <w:sz w:val="28"/>
+          <w:szCs w:val="28"/>
+          <w:lang w:val="en-US"/>
+        </w:rPr>
+      </w:pPr>
+    </w:p>
+    <w:p>
+      <w:pPr>
+        <w:rPr>
+          <w:rFonts w:ascii="Arial" w:hAnsi="Arial" w:cs="Arial"/>
+          <w:sz w:val="28"/>
+          <w:szCs w:val="28"/>
+          <w:lang w:val="en-US"/>
+        </w:rPr>
+      </w:pPr>
+    </w:p>
+    <w:p>
+      <w:pPr>
+        <w:rPr>
+          <w:rFonts w:ascii="Arial" w:hAnsi="Arial" w:cs="Arial"/>
+          <w:sz w:val="28"/>
+          <w:szCs w:val="28"/>
+          <w:lang w:val="en-US"/>
+        </w:rPr>
+      </w:pPr>
+    </w:p>
+    <w:p>
+      <w:pPr>
+        <w:rPr>
+          <w:rFonts w:ascii="Arial" w:hAnsi="Arial" w:cs="Arial"/>
+          <w:sz w:val="28"/>
+          <w:szCs w:val="28"/>
+          <w:lang w:val="en-US"/>
+        </w:rPr>
+      </w:pPr>
+    </w:p>
+    <w:p>
+      <w:pPr>
+        <w:rPr>
+          <w:rFonts w:ascii="Arial" w:hAnsi="Arial" w:cs="Arial"/>
+          <w:sz w:val="28"/>
+          <w:szCs w:val="28"/>
+          <w:lang w:val="en-US"/>
+        </w:rPr>
+      </w:pPr>
+    </w:p>
+    <w:p>
+      <w:pPr>
+        <w:rPr>
+          <w:rFonts w:ascii="Arial" w:hAnsi="Arial" w:cs="Arial"/>
+          <w:sz w:val="28"/>
+          <w:szCs w:val="28"/>
+          <w:lang w:val="en-US"/>
+        </w:rPr>
+      </w:pPr>
+    </w:p>
+    <w:p>
+      <w:pPr>
+        <w:rPr>
+          <w:rFonts w:ascii="Arial" w:hAnsi="Arial" w:cs="Arial"/>
+          <w:sz w:val="28"/>
+          <w:szCs w:val="28"/>
+          <w:u w:val="single"/>
+          <w:lang w:val="en-US"/>
+        </w:rPr>
+      </w:pPr>
+    </w:p>
+    <w:p>
+      <w:pPr>
+        <w:rPr>
+          <w:rFonts w:ascii="Arial" w:hAnsi="Arial" w:cs="Arial"/>
+          <w:sz w:val="28"/>
+          <w:szCs w:val="28"/>
+          <w:lang w:val="en-US"/>
+        </w:rPr>
+      </w:pPr>
+    </w:p>
+    <w:p>
+      <w:pPr>
+        <w:rPr>
+          <w:rFonts w:ascii="Arial" w:hAnsi="Arial" w:cs="Arial"/>
+          <w:lang w:val="en-US"/>
+        </w:rPr>
+      </w:pPr>
+    </w:p>
+    <w:p>
+      <w:pPr>
+        <w:rPr>
+          <w:rFonts w:ascii="Arial" w:hAnsi="Arial" w:cs="Arial"/>
+          <w:lang w:val="en-US"/>
+        </w:rPr>
+      </w:pPr>
+    </w:p>
+    <w:p>
+      <w:pPr>
+        <w:rPr>
+          <w:rFonts w:ascii="Arial" w:hAnsi="Arial" w:cs="Arial"/>
+          <w:lang w:val="en-US"/>
+        </w:rPr>
+      </w:pPr>
+    </w:p>
+    <w:p>
+      <w:pPr>
+        <w:rPr>
+          <w:rFonts w:ascii="Arial" w:hAnsi="Arial" w:cs="Arial"/>
+          <w:sz w:val="28"/>
+          <w:szCs w:val="28"/>
+          <w:lang w:val="en-US"/>
+        </w:rPr>
+      </w:pPr>
+    </w:p>
+    <w:p>
+      <w:pPr>
+        <w:rPr>
+          <w:rFonts w:ascii="Arial" w:hAnsi="Arial" w:cs="Arial"/>
+          <w:sz w:val="28"/>
+          <w:szCs w:val="28"/>
+          <w:lang w:val="en-US"/>
+        </w:rPr>
+      </w:pPr>
+    </w:p>
+    <w:p>
+      <w:pPr>
+        <w:rPr>
+          <w:lang w:val="en-US"/>
+        </w:rPr>
+      </w:pPr>
+    </w:p>
     <w:sectPr>
       <w:pgSz w:w="11906" w:h="16838"/>
       <w:pgMar w:top="1134" w:right="850" w:bottom="1134" w:left="1418" w:header="708" w:footer="708" w:gutter="0"/>

</xml_diff>